<commit_message>
more work on draft doc
</commit_message>
<xml_diff>
--- a/InternalGrant/ProjectSummary.docx
+++ b/InternalGrant/ProjectSummary.docx
@@ -94,13 +94,40 @@
         <w:rPr>
           <w:b/>
         </w:rPr>
-        <w:t>Overarching, theme, vision, and goals of the proposed NRT</w:t>
+        <w:t>Overarching</w:t>
+      </w:r>
+      <w:r>
+        <w:rPr>
+          <w:b/>
+        </w:rPr>
+        <w:t xml:space="preserve"> theme, vision, and goals of the proposed NRT</w:t>
       </w:r>
       <w:r>
         <w:t xml:space="preserve">: </w:t>
+      </w:r>
+      <w:r>
+        <w:t xml:space="preserve">Understanding biodiversity remains critical for addressing conservation, agricultural, and research questions. </w:t>
+      </w:r>
+      <w:r>
+        <w:t xml:space="preserve">However, our training models are segregated: those working on fishes, forest trees, or pest insects often come from applied departments, while those working on mammals, fungi, amphibians, and reptiles are trained in departments with a </w:t>
+      </w:r>
+      <w:r>
+        <w:t xml:space="preserve">basic research focus, largely </w:t>
+      </w:r>
+      <w:r>
+        <w:t xml:space="preserve">directed at a faculty career. </w:t>
+      </w:r>
+      <w:r>
+        <w:t xml:space="preserve">What is needed are ways to </w:t>
+      </w:r>
+      <w:r>
+        <w:t xml:space="preserve">prepare students for a wide array of careers studying the full biodiversity of metazoan </w:t>
       </w:r>
       <w:bookmarkStart w:id="0" w:name="_GoBack"/>
       <w:bookmarkEnd w:id="0"/>
+      <w:r>
+        <w:t>life.</w:t>
+      </w:r>
     </w:p>
     <w:p>
       <w:pPr>

</xml_diff>

<commit_message>
Summary for internal review of collaborators
</commit_message>
<xml_diff>
--- a/InternalGrant/ProjectSummary.docx
+++ b/InternalGrant/ProjectSummary.docx
@@ -65,6 +65,14 @@
         </w:rPr>
         <w:t xml:space="preserve"> Next generation biodiversity</w:t>
       </w:r>
+      <w:r>
+        <w:rPr>
+          <w:rFonts w:ascii="Arial" w:hAnsi="Arial" w:cs="Arial"/>
+          <w:sz w:val="22"/>
+          <w:szCs w:val="22"/>
+        </w:rPr>
+        <w:t xml:space="preserve"> training</w:t>
+      </w:r>
     </w:p>
     <w:p>
       <w:pPr>
@@ -107,7 +115,7 @@
           <w:sz w:val="22"/>
           <w:szCs w:val="22"/>
         </w:rPr>
-        <w:t>Next generation biodiversity</w:t>
+        <w:t>Biodiversity knowledge for diverse applications</w:t>
       </w:r>
     </w:p>
     <w:p>
@@ -167,23 +175,7 @@
           <w:sz w:val="22"/>
           <w:szCs w:val="22"/>
         </w:rPr>
-        <w:t>John Moulton (Entomology &amp; Plant Pathology), Meg Staton (</w:t>
-      </w:r>
-      <w:r>
-        <w:rPr>
-          <w:rFonts w:ascii="Arial" w:hAnsi="Arial" w:cs="Arial"/>
-          <w:sz w:val="22"/>
-          <w:szCs w:val="22"/>
-        </w:rPr>
-        <w:t>Entomology &amp; Plant Pathology</w:t>
-      </w:r>
-      <w:r>
-        <w:rPr>
-          <w:rFonts w:ascii="Arial" w:hAnsi="Arial" w:cs="Arial"/>
-          <w:sz w:val="22"/>
-          <w:szCs w:val="22"/>
-        </w:rPr>
-        <w:t>)</w:t>
+        <w:t>John Moulton (Entomology &amp; Plant Pathology), Meg Staton (Entomology &amp; Plant Pathology)</w:t>
       </w:r>
       <w:r>
         <w:rPr>
@@ -209,16 +201,6 @@
         </w:rPr>
         <w:t>rbara Heath (external evaluator, EMEC LLC)</w:t>
       </w:r>
-    </w:p>
-    <w:p>
-      <w:pPr>
-        <w:rPr>
-          <w:rFonts w:ascii="Arial" w:hAnsi="Arial" w:cs="Arial"/>
-          <w:b/>
-          <w:sz w:val="22"/>
-          <w:szCs w:val="22"/>
-        </w:rPr>
-      </w:pPr>
     </w:p>
     <w:p>
       <w:pPr>
@@ -265,7 +247,192 @@
           <w:sz w:val="22"/>
           <w:szCs w:val="22"/>
         </w:rPr>
-        <w:t>The US faces a key need for next generation biodiversity researchers. For understanding emerging infectious diseases, detecting and stopping invasive species, managing resources such as fish stocks, and understanding how to conserve biodiversity in the face of anthropogenic change we need biologists trained in a wide array of skills (Tewksbury et al. 2014). However, our training efforts often result in a relative handful of researchers with deep taxonomic and evolutionary knowledge of one group but little training in how to apply it, or workers trained in details of resource management but without sufficient depth of knowledge of evolutionary or ecological contexts. Regardless of training path, many graduates lack skills in the latest technology revolutionizing fields, ranging from next generation sequencing abilities allowing detection of organisms from wisps of DNA in a stream or sequencing entire viral genomes in a day, drones allowing remote sensing of biodiversity data, and geographic information systems to allow precise mapping and correlation of abiotic factors with responses of organisms. Moreover, none of our training of potential leaders in this area covers necessary skills such as project management.</w:t>
+        <w:t xml:space="preserve">The US faces a key need for next generation biodiversity researchers. For understanding emerging infectious diseases, detecting and stopping invasive species, managing resources such as fish stocks, and understanding how to conserve biodiversity in the face of anthropogenic change we need biologists trained in a wide array of skills </w:t>
+      </w:r>
+      <w:r>
+        <w:rPr>
+          <w:rFonts w:ascii="Arial" w:hAnsi="Arial" w:cs="Arial"/>
+          <w:color w:val="000000"/>
+          <w:sz w:val="22"/>
+          <w:szCs w:val="22"/>
+        </w:rPr>
+        <w:fldChar w:fldCharType="begin">
+          <w:fldData xml:space="preserve">PEVuZE5vdGU+PENpdGU+PEF1dGhvcj5UZXdrc2J1cnk8L0F1dGhvcj48WWVhcj4yMDE0PC9ZZWFy
+PjxSZWNOdW0+MjkwNjI8L1JlY051bT48RGlzcGxheVRleHQ+KFRld2tzYnVyeSBldCBhbC4gMjAx
+NCk8L0Rpc3BsYXlUZXh0PjxyZWNvcmQ+PHJlYy1udW1iZXI+MjkwNjI8L3JlYy1udW1iZXI+PGZv
+cmVpZ24ta2V5cz48a2V5IGFwcD0iRU4iIGRiLWlkPSIyOTBmdzl0em41MnR0NWUyZHptNWVkdHN4
+djBzZTlkcHpmOXoiIHRpbWVzdGFtcD0iMTQ3Njk0MTU2MSI+MjkwNjI8L2tleT48L2ZvcmVpZ24t
+a2V5cz48cmVmLXR5cGUgbmFtZT0iSm91cm5hbCBBcnRpY2xlIj4xNzwvcmVmLXR5cGU+PGNvbnRy
+aWJ1dG9ycz48YXV0aG9ycz48YXV0aG9yPlRld2tzYnVyeSwgSm9zaHVhIGo8L2F1dGhvcj48YXV0
+aG9yPkFuZGVyc29uLCBKb2huIEcuIFQuPC9hdXRob3I+PGF1dGhvcj5CYWtrZXIsIEpvbmF0aGFu
+IEQuPC9hdXRob3I+PGF1dGhvcj5CaWxsbywgVGltb3RoeSBKLjwvYXV0aG9yPjxhdXRob3I+RHVu
+d2lkZGllLCBQZXRlciBXLjwvYXV0aG9yPjxhdXRob3I+R3Jvb20sIE1hcnRoYSBKLjwvYXV0aG9y
+PjxhdXRob3I+SGFtcHRvbiwgU3RlcGhhbmllIEUuPC9hdXRob3I+PGF1dGhvcj5IZXJtYW4sIFN0
+ZXZlbiBHLjwvYXV0aG9yPjxhdXRob3I+TGV2ZXksIERvdWdsYXMgSi48L2F1dGhvcj48YXV0aG9y
+Pk1hY2huaWNraSwgTm9lbGxlIEouPC9hdXRob3I+PGF1dGhvcj5kZWwgUmlvLCBDYXJsb3MgTWFy
+dMOtbmV6PC9hdXRob3I+PGF1dGhvcj5Qb3dlciwgTWFyeSBFLjwvYXV0aG9yPjxhdXRob3I+Um93
+ZWxsLCBLaXJzdGVuPC9hdXRob3I+PGF1dGhvcj5TYWxvbW9uLCBBbm5lIEsuPC9hdXRob3I+PGF1
+dGhvcj5TdGFjZXksIExpYW08L2F1dGhvcj48YXV0aG9yPlRyb21idWxhaywgU3RlcGhlbiBDLjwv
+YXV0aG9yPjxhdXRob3I+V2hlZWxlciwgVGVycnkgQS48L2F1dGhvcj48L2F1dGhvcnM+PC9jb250
+cmlidXRvcnM+PHRpdGxlcz48dGl0bGU+TmF0dXJhbCBIaXN0b3J5JmFwb3M7cyBQbGFjZSBpbiBT
+Y2llbmNlIGFuZCBTb2NpZXR5PC90aXRsZT48c2Vjb25kYXJ5LXRpdGxlPkJpb1NjaWVuY2U8L3Nl
+Y29uZGFyeS10aXRsZT48L3RpdGxlcz48cGVyaW9kaWNhbD48ZnVsbC10aXRsZT5CaW9TY2llbmNl
+PC9mdWxsLXRpdGxlPjwvcGVyaW9kaWNhbD48cGFnZXM+MzAwLTMxMDwvcGFnZXM+PHZvbHVtZT42
+NDwvdm9sdW1lPjxudW1iZXI+NDwvbnVtYmVyPjxkYXRlcz48eWVhcj4yMDE0PC95ZWFyPjwvZGF0
+ZXM+PHdvcmstdHlwZT4xMC4xMDkzL2Jpb3NjaS9iaXUwMzI8L3dvcmstdHlwZT48dXJscz48cmVs
+YXRlZC11cmxzPjx1cmw+aHR0cDovL2Jpb3NjaWVuY2Uub3hmb3Jkam91cm5hbHMub3JnL2NvbnRl
+bnQvZWFybHkvMjAxNC8wMy8yMy9iaW9zY2kuYml1MDMyLmFic3RyYWN0TjIgLSBUaGUgZnVuZGFt
+ZW50YWwgcHJvcGVydGllcyBvZiBvcmdhbmlzbXPigJR3aGF0IHRoZXkgYXJlLCBob3cgYW5kIHdo
+ZXJlIHRoZXkgbGl2ZSwgYW5kIHRoZSBiaW90aWMgYW5kIGFiaW90aWMgaW50ZXJhY3Rpb25zIHRo
+YXQgbGluayB0aGVtIHRvIGNvbW11bml0aWVzIGFuZCBlY29zeXN0ZW1z4oCUYXJlIHRoZSBkb21h
+aW4gb2YgbmF0dXJhbCBoaXN0b3J5LiBXZSBwcm92aWRlIGV4YW1wbGVzIGlsbHVzdHJhdGluZyB0
+aGUgdml0YWwgaW1wb3J0YW5jZSBvZiBuYXR1cmFsIGhpc3Rvcnkga25vd2xlZGdlIHRvIG1hbnkg
+ZGlzY2lwbGluZXMsIGZyb20gaHVtYW4gaGVhbHRoIGFuZCBmb29kIHNlY3VyaXR5IHRvIGNvbnNl
+cnZhdGlvbiwgbWFuYWdlbWVudCwgYW5kIHJlY3JlYXRpb24uIFdlIHRoZW4gcHJlc2VudCBzZXZl
+cmFsIGxpbmVzIG9mIGV2aWRlbmNlIHNob3dpbmcgdGhhdCB0cmFkaXRpb25hbCBhcHByb2FjaGVz
+IHRvIGFuZCBzdXBwb3J0IGZvciBuYXR1cmFsIGhpc3RvcnkgaW4gZGV2ZWxvcGVkIGVjb25vbWll
+cyBoYXMgZGVjbGluZWQgc2lnbmlmaWNhbnRseSBvdmVyIHRoZSBwYXN0IDQwIHllYXJzLiBGaW5h
+bGx5LCB3ZSBhcmd1ZSB0aGF0IGEgcmV2aXRhbGl6YXRpb24gb2YgdGhlIHByYWN0aWNlIG9mIG5h
+dHVyYWwgaGlzdG9yeeKAlG9uZSB0aGF0IGlzIGZvY3VzZWQgb24gbmV3IGZyb250aWVycyBpbiBh
+IHJhcGlkbHkgY2hhbmdpbmcgd29ybGQgYW5kIHRoYXQgaW5jb3Jwb3JhdGVzIG5ldyB0ZWNobm9s
+b2dpZXPigJR3b3VsZCBwcm92aWRlIHNpZ25pZmljYW50IGJlbmVmaXRzIGZvciBib3RoIHNjaWVu
+Y2UgYW5kIHNvY2lldHkuPC91cmw+PC9yZWxhdGVkLXVybHM+PC91cmxzPjwvcmVjb3JkPjwvQ2l0
+ZT48L0VuZE5vdGU+
+</w:fldData>
+        </w:fldChar>
+      </w:r>
+      <w:r>
+        <w:rPr>
+          <w:rFonts w:ascii="Arial" w:hAnsi="Arial" w:cs="Arial"/>
+          <w:color w:val="000000"/>
+          <w:sz w:val="22"/>
+          <w:szCs w:val="22"/>
+        </w:rPr>
+        <w:instrText xml:space="preserve"> ADDIN EN.CITE </w:instrText>
+      </w:r>
+      <w:r>
+        <w:rPr>
+          <w:rFonts w:ascii="Arial" w:hAnsi="Arial" w:cs="Arial"/>
+          <w:color w:val="000000"/>
+          <w:sz w:val="22"/>
+          <w:szCs w:val="22"/>
+        </w:rPr>
+        <w:fldChar w:fldCharType="begin">
+          <w:fldData xml:space="preserve">PEVuZE5vdGU+PENpdGU+PEF1dGhvcj5UZXdrc2J1cnk8L0F1dGhvcj48WWVhcj4yMDE0PC9ZZWFy
+PjxSZWNOdW0+MjkwNjI8L1JlY051bT48RGlzcGxheVRleHQ+KFRld2tzYnVyeSBldCBhbC4gMjAx
+NCk8L0Rpc3BsYXlUZXh0PjxyZWNvcmQ+PHJlYy1udW1iZXI+MjkwNjI8L3JlYy1udW1iZXI+PGZv
+cmVpZ24ta2V5cz48a2V5IGFwcD0iRU4iIGRiLWlkPSIyOTBmdzl0em41MnR0NWUyZHptNWVkdHN4
+djBzZTlkcHpmOXoiIHRpbWVzdGFtcD0iMTQ3Njk0MTU2MSI+MjkwNjI8L2tleT48L2ZvcmVpZ24t
+a2V5cz48cmVmLXR5cGUgbmFtZT0iSm91cm5hbCBBcnRpY2xlIj4xNzwvcmVmLXR5cGU+PGNvbnRy
+aWJ1dG9ycz48YXV0aG9ycz48YXV0aG9yPlRld2tzYnVyeSwgSm9zaHVhIGo8L2F1dGhvcj48YXV0
+aG9yPkFuZGVyc29uLCBKb2huIEcuIFQuPC9hdXRob3I+PGF1dGhvcj5CYWtrZXIsIEpvbmF0aGFu
+IEQuPC9hdXRob3I+PGF1dGhvcj5CaWxsbywgVGltb3RoeSBKLjwvYXV0aG9yPjxhdXRob3I+RHVu
+d2lkZGllLCBQZXRlciBXLjwvYXV0aG9yPjxhdXRob3I+R3Jvb20sIE1hcnRoYSBKLjwvYXV0aG9y
+PjxhdXRob3I+SGFtcHRvbiwgU3RlcGhhbmllIEUuPC9hdXRob3I+PGF1dGhvcj5IZXJtYW4sIFN0
+ZXZlbiBHLjwvYXV0aG9yPjxhdXRob3I+TGV2ZXksIERvdWdsYXMgSi48L2F1dGhvcj48YXV0aG9y
+Pk1hY2huaWNraSwgTm9lbGxlIEouPC9hdXRob3I+PGF1dGhvcj5kZWwgUmlvLCBDYXJsb3MgTWFy
+dMOtbmV6PC9hdXRob3I+PGF1dGhvcj5Qb3dlciwgTWFyeSBFLjwvYXV0aG9yPjxhdXRob3I+Um93
+ZWxsLCBLaXJzdGVuPC9hdXRob3I+PGF1dGhvcj5TYWxvbW9uLCBBbm5lIEsuPC9hdXRob3I+PGF1
+dGhvcj5TdGFjZXksIExpYW08L2F1dGhvcj48YXV0aG9yPlRyb21idWxhaywgU3RlcGhlbiBDLjwv
+YXV0aG9yPjxhdXRob3I+V2hlZWxlciwgVGVycnkgQS48L2F1dGhvcj48L2F1dGhvcnM+PC9jb250
+cmlidXRvcnM+PHRpdGxlcz48dGl0bGU+TmF0dXJhbCBIaXN0b3J5JmFwb3M7cyBQbGFjZSBpbiBT
+Y2llbmNlIGFuZCBTb2NpZXR5PC90aXRsZT48c2Vjb25kYXJ5LXRpdGxlPkJpb1NjaWVuY2U8L3Nl
+Y29uZGFyeS10aXRsZT48L3RpdGxlcz48cGVyaW9kaWNhbD48ZnVsbC10aXRsZT5CaW9TY2llbmNl
+PC9mdWxsLXRpdGxlPjwvcGVyaW9kaWNhbD48cGFnZXM+MzAwLTMxMDwvcGFnZXM+PHZvbHVtZT42
+NDwvdm9sdW1lPjxudW1iZXI+NDwvbnVtYmVyPjxkYXRlcz48eWVhcj4yMDE0PC95ZWFyPjwvZGF0
+ZXM+PHdvcmstdHlwZT4xMC4xMDkzL2Jpb3NjaS9iaXUwMzI8L3dvcmstdHlwZT48dXJscz48cmVs
+YXRlZC11cmxzPjx1cmw+aHR0cDovL2Jpb3NjaWVuY2Uub3hmb3Jkam91cm5hbHMub3JnL2NvbnRl
+bnQvZWFybHkvMjAxNC8wMy8yMy9iaW9zY2kuYml1MDMyLmFic3RyYWN0TjIgLSBUaGUgZnVuZGFt
+ZW50YWwgcHJvcGVydGllcyBvZiBvcmdhbmlzbXPigJR3aGF0IHRoZXkgYXJlLCBob3cgYW5kIHdo
+ZXJlIHRoZXkgbGl2ZSwgYW5kIHRoZSBiaW90aWMgYW5kIGFiaW90aWMgaW50ZXJhY3Rpb25zIHRo
+YXQgbGluayB0aGVtIHRvIGNvbW11bml0aWVzIGFuZCBlY29zeXN0ZW1z4oCUYXJlIHRoZSBkb21h
+aW4gb2YgbmF0dXJhbCBoaXN0b3J5LiBXZSBwcm92aWRlIGV4YW1wbGVzIGlsbHVzdHJhdGluZyB0
+aGUgdml0YWwgaW1wb3J0YW5jZSBvZiBuYXR1cmFsIGhpc3Rvcnkga25vd2xlZGdlIHRvIG1hbnkg
+ZGlzY2lwbGluZXMsIGZyb20gaHVtYW4gaGVhbHRoIGFuZCBmb29kIHNlY3VyaXR5IHRvIGNvbnNl
+cnZhdGlvbiwgbWFuYWdlbWVudCwgYW5kIHJlY3JlYXRpb24uIFdlIHRoZW4gcHJlc2VudCBzZXZl
+cmFsIGxpbmVzIG9mIGV2aWRlbmNlIHNob3dpbmcgdGhhdCB0cmFkaXRpb25hbCBhcHByb2FjaGVz
+IHRvIGFuZCBzdXBwb3J0IGZvciBuYXR1cmFsIGhpc3RvcnkgaW4gZGV2ZWxvcGVkIGVjb25vbWll
+cyBoYXMgZGVjbGluZWQgc2lnbmlmaWNhbnRseSBvdmVyIHRoZSBwYXN0IDQwIHllYXJzLiBGaW5h
+bGx5LCB3ZSBhcmd1ZSB0aGF0IGEgcmV2aXRhbGl6YXRpb24gb2YgdGhlIHByYWN0aWNlIG9mIG5h
+dHVyYWwgaGlzdG9yeeKAlG9uZSB0aGF0IGlzIGZvY3VzZWQgb24gbmV3IGZyb250aWVycyBpbiBh
+IHJhcGlkbHkgY2hhbmdpbmcgd29ybGQgYW5kIHRoYXQgaW5jb3Jwb3JhdGVzIG5ldyB0ZWNobm9s
+b2dpZXPigJR3b3VsZCBwcm92aWRlIHNpZ25pZmljYW50IGJlbmVmaXRzIGZvciBib3RoIHNjaWVu
+Y2UgYW5kIHNvY2lldHkuPC91cmw+PC9yZWxhdGVkLXVybHM+PC91cmxzPjwvcmVjb3JkPjwvQ2l0
+ZT48L0VuZE5vdGU+
+</w:fldData>
+        </w:fldChar>
+      </w:r>
+      <w:r>
+        <w:rPr>
+          <w:rFonts w:ascii="Arial" w:hAnsi="Arial" w:cs="Arial"/>
+          <w:color w:val="000000"/>
+          <w:sz w:val="22"/>
+          <w:szCs w:val="22"/>
+        </w:rPr>
+        <w:instrText xml:space="preserve"> ADDIN EN.CITE.DATA </w:instrText>
+      </w:r>
+      <w:r>
+        <w:rPr>
+          <w:rFonts w:ascii="Arial" w:hAnsi="Arial" w:cs="Arial"/>
+          <w:color w:val="000000"/>
+          <w:sz w:val="22"/>
+          <w:szCs w:val="22"/>
+        </w:rPr>
+      </w:r>
+      <w:r>
+        <w:rPr>
+          <w:rFonts w:ascii="Arial" w:hAnsi="Arial" w:cs="Arial"/>
+          <w:color w:val="000000"/>
+          <w:sz w:val="22"/>
+          <w:szCs w:val="22"/>
+        </w:rPr>
+        <w:fldChar w:fldCharType="end"/>
+      </w:r>
+      <w:r>
+        <w:rPr>
+          <w:rFonts w:ascii="Arial" w:hAnsi="Arial" w:cs="Arial"/>
+          <w:color w:val="000000"/>
+          <w:sz w:val="22"/>
+          <w:szCs w:val="22"/>
+        </w:rPr>
+        <w:fldChar w:fldCharType="separate"/>
+      </w:r>
+      <w:r>
+        <w:rPr>
+          <w:rFonts w:ascii="Arial" w:hAnsi="Arial" w:cs="Arial"/>
+          <w:noProof/>
+          <w:color w:val="000000"/>
+          <w:sz w:val="22"/>
+          <w:szCs w:val="22"/>
+        </w:rPr>
+        <w:t>(Tewksbury et al. 2014)</w:t>
+      </w:r>
+      <w:r>
+        <w:rPr>
+          <w:rFonts w:ascii="Arial" w:hAnsi="Arial" w:cs="Arial"/>
+          <w:color w:val="000000"/>
+          <w:sz w:val="22"/>
+          <w:szCs w:val="22"/>
+        </w:rPr>
+        <w:fldChar w:fldCharType="end"/>
+      </w:r>
+      <w:r>
+        <w:rPr>
+          <w:rFonts w:ascii="Arial" w:hAnsi="Arial" w:cs="Arial"/>
+          <w:color w:val="000000"/>
+          <w:sz w:val="22"/>
+          <w:szCs w:val="22"/>
+        </w:rPr>
+        <w:t xml:space="preserve">. </w:t>
+      </w:r>
+      <w:r>
+        <w:rPr>
+          <w:rFonts w:ascii="Arial" w:hAnsi="Arial" w:cs="Arial"/>
+          <w:color w:val="000000"/>
+          <w:sz w:val="22"/>
+          <w:szCs w:val="22"/>
+        </w:rPr>
+        <w:t>However, our training efforts often result in a relative handful of researchers with deep taxonomic and evolutionary knowledge of one group but little training in how to apply it, or workers trained in details of resource management but without sufficient depth of knowledge of evolutionary or ecological contexts. Regardless of training path, many graduates lack skills in the latest technology revolutionizing fields, ranging from next generation sequencing abilities allowing detection of organisms from wisps of DNA in a stream or sequencing entire viral genomes in a day, drones allowing remote sensing of biodiversity data, and geographic information systems to allow precise mapping and correlation of abiotic factors with responses of organisms. Moreover, none of our training of potential leaders in this area covers necessary skills such as project management.</w:t>
       </w:r>
     </w:p>
     <w:p>
@@ -345,7 +512,7 @@
           <w:sz w:val="22"/>
           <w:szCs w:val="22"/>
         </w:rPr>
-        <w:t xml:space="preserve">UT Knoxville is the ideal location to establish such a program. For biodiversity experts, we are already a key destination given our high biodiversity and existing groundwork to map it (such as the All Taxa Biodiversity Inventory, which has mapped 19,000 species in Great Smoky Mountains National Park), and our faculty already teach key courses about fish, fungi, plants, reptiles, amphibians, and spiders. We have a tradition of collaboration </w:t>
+        <w:t xml:space="preserve">UT Knoxville is the ideal location to establish such a program. For biodiversity experts, we are already a key destination given our high biodiversity and existing groundwork to map it (such as the All Taxa Biodiversity Inventory, which has mapped 19,000 species in Great Smoky Mountains National Park), and our faculty already teach key courses about fish, fungi, plants, reptiles, amphibians, and spiders. We have a tradition of collaboration with, and placement of graduates in, outside groups such as The Nature Conservancy </w:t>
       </w:r>
       <w:r>
         <w:rPr>
@@ -355,7 +522,7 @@
           <w:szCs w:val="22"/>
         </w:rPr>
         <w:lastRenderedPageBreak/>
-        <w:t>with, and placement of graduates in, outside groups such as The Nature Conservancy and the Tennessee Clean Water Network. Our technological skills are at the cutting edge, with expertise in environmental DNA monitoring, high performance computing, next generation sequencing, and use of drone and satellite imagery for addressing biological questions.</w:t>
+        <w:t>and the Tennessee Clean Water Network. Our technological skills are at the cutting edge, with expertise in environmental DNA monitoring, high performance computing, next generation sequencing, and use of drone and satellite imagery for addressing biological questions.</w:t>
       </w:r>
     </w:p>
     <w:p>
@@ -372,7 +539,6 @@
       <w:pPr>
         <w:rPr>
           <w:rFonts w:ascii="Arial" w:hAnsi="Arial" w:cs="Arial"/>
-          <w:b/>
           <w:bCs/>
           <w:sz w:val="22"/>
           <w:szCs w:val="22"/>
@@ -805,18 +971,76 @@
       <w:r>
         <w:rPr>
           <w:rFonts w:ascii="Arial" w:hAnsi="Arial" w:cs="Arial"/>
-          <w:sz w:val="22"/>
-          <w:szCs w:val="22"/>
-        </w:rPr>
-        <w:t xml:space="preserve">Assessment of domain knowledge at the beginning, completion, and a year after each course will help </w:t>
-      </w:r>
-      <w:r>
-        <w:rPr>
-          <w:rFonts w:ascii="Arial" w:hAnsi="Arial" w:cs="Arial"/>
-          <w:sz w:val="22"/>
-          <w:szCs w:val="22"/>
-        </w:rPr>
-        <w:t>highlight effective strategies and long term impact.</w:t>
+          <w:b/>
+          <w:sz w:val="22"/>
+          <w:szCs w:val="22"/>
+        </w:rPr>
+        <w:t xml:space="preserve">Skills workshops </w:t>
+      </w:r>
+      <w:r>
+        <w:rPr>
+          <w:rFonts w:ascii="Arial" w:hAnsi="Arial" w:cs="Arial"/>
+          <w:sz w:val="22"/>
+          <w:szCs w:val="22"/>
+        </w:rPr>
+        <w:t>will be available online (through streaming and materials), following the models used by O’Meara (at several NIMBioS tutorials on computing, phylogenetics, R, and genetics</w:t>
+      </w:r>
+      <w:r>
+        <w:rPr>
+          <w:rFonts w:ascii="Arial" w:hAnsi="Arial" w:cs="Arial"/>
+          <w:sz w:val="22"/>
+          <w:szCs w:val="22"/>
+        </w:rPr>
+        <w:t>, as well as</w:t>
+      </w:r>
+      <w:r>
+        <w:rPr>
+          <w:rFonts w:ascii="Arial" w:hAnsi="Arial" w:cs="Arial"/>
+          <w:sz w:val="22"/>
+          <w:szCs w:val="22"/>
+        </w:rPr>
+        <w:t xml:space="preserve"> an NSF CAREER grant-sponsored course) and Staton (tutorials in next generation sequencing and bioinformatics as well as being a certified Software Carpentry </w:t>
+      </w:r>
+      <w:r>
+        <w:rPr>
+          <w:rFonts w:ascii="Arial" w:hAnsi="Arial" w:cs="Arial"/>
+          <w:sz w:val="22"/>
+          <w:szCs w:val="22"/>
+        </w:rPr>
+        <w:fldChar w:fldCharType="begin"/>
+      </w:r>
+      <w:r>
+        <w:rPr>
+          <w:rFonts w:ascii="Arial" w:hAnsi="Arial" w:cs="Arial"/>
+          <w:sz w:val="22"/>
+          <w:szCs w:val="22"/>
+        </w:rPr>
+        <w:instrText xml:space="preserve"> ADDIN EN.CITE &lt;EndNote&gt;&lt;Cite&gt;&lt;Author&gt;Wilson&lt;/Author&gt;&lt;Year&gt;2006&lt;/Year&gt;&lt;RecNum&gt;29061&lt;/RecNum&gt;&lt;DisplayText&gt;(Wilson 2006)&lt;/DisplayText&gt;&lt;record&gt;&lt;rec-number&gt;29061&lt;/rec-number&gt;&lt;foreign-keys&gt;&lt;key app="EN" db-id="290fw9tzn52tt5e2dzm5edtsxv0se9dpzf9z" timestamp="1476940697"&gt;29061&lt;/key&gt;&lt;/foreign-keys&gt;&lt;ref-type name="Journal Article"&gt;17&lt;/ref-type&gt;&lt;contributors&gt;&lt;authors&gt;&lt;author&gt;Wilson, Greg&lt;/author&gt;&lt;/authors&gt;&lt;/contributors&gt;&lt;titles&gt;&lt;title&gt;Software carpentry&lt;/title&gt;&lt;secondary-title&gt;Computing in Science &amp;amp; Engineering&lt;/secondary-title&gt;&lt;/titles&gt;&lt;periodical&gt;&lt;full-title&gt;Computing in Science &amp;amp; Engineering&lt;/full-title&gt;&lt;/periodical&gt;&lt;pages&gt;66&lt;/pages&gt;&lt;volume&gt;8&lt;/volume&gt;&lt;dates&gt;&lt;year&gt;2006&lt;/year&gt;&lt;/dates&gt;&lt;urls&gt;&lt;/urls&gt;&lt;/record&gt;&lt;/Cite&gt;&lt;/EndNote&gt;</w:instrText>
+      </w:r>
+      <w:r>
+        <w:rPr>
+          <w:rFonts w:ascii="Arial" w:hAnsi="Arial" w:cs="Arial"/>
+          <w:sz w:val="22"/>
+          <w:szCs w:val="22"/>
+        </w:rPr>
+        <w:fldChar w:fldCharType="separate"/>
+      </w:r>
+      <w:r>
+        <w:rPr>
+          <w:rFonts w:ascii="Arial" w:hAnsi="Arial" w:cs="Arial"/>
+          <w:noProof/>
+          <w:sz w:val="22"/>
+          <w:szCs w:val="22"/>
+        </w:rPr>
+        <w:t>(Wilson 2006)</w:t>
+      </w:r>
+      <w:r>
+        <w:rPr>
+          <w:rFonts w:ascii="Arial" w:hAnsi="Arial" w:cs="Arial"/>
+          <w:sz w:val="22"/>
+          <w:szCs w:val="22"/>
+        </w:rPr>
+        <w:fldChar w:fldCharType="end"/>
       </w:r>
       <w:r>
         <w:rPr>
@@ -826,8 +1050,71 @@
         </w:rPr>
         <w:t xml:space="preserve"> </w:t>
       </w:r>
-      <w:bookmarkStart w:id="0" w:name="_GoBack"/>
-      <w:bookmarkEnd w:id="0"/>
+      <w:r>
+        <w:rPr>
+          <w:rFonts w:ascii="Arial" w:hAnsi="Arial" w:cs="Arial"/>
+          <w:sz w:val="22"/>
+          <w:szCs w:val="22"/>
+        </w:rPr>
+        <w:t xml:space="preserve">instructor). </w:t>
+      </w:r>
+      <w:r>
+        <w:rPr>
+          <w:rFonts w:ascii="Arial" w:hAnsi="Arial" w:cs="Arial"/>
+          <w:sz w:val="22"/>
+          <w:szCs w:val="22"/>
+        </w:rPr>
+        <w:t xml:space="preserve">Assessment of domain knowledge at the beginning, completion, and a year after each </w:t>
+      </w:r>
+      <w:r>
+        <w:rPr>
+          <w:rFonts w:ascii="Arial" w:hAnsi="Arial" w:cs="Arial"/>
+          <w:sz w:val="22"/>
+          <w:szCs w:val="22"/>
+        </w:rPr>
+        <w:t>field course and skills workshop</w:t>
+      </w:r>
+      <w:r>
+        <w:rPr>
+          <w:rFonts w:ascii="Arial" w:hAnsi="Arial" w:cs="Arial"/>
+          <w:sz w:val="22"/>
+          <w:szCs w:val="22"/>
+        </w:rPr>
+        <w:t xml:space="preserve"> will help highlight effective strategies and long term impact.</w:t>
+      </w:r>
+      <w:r>
+        <w:rPr>
+          <w:rFonts w:ascii="Arial" w:hAnsi="Arial" w:cs="Arial"/>
+          <w:sz w:val="22"/>
+          <w:szCs w:val="22"/>
+        </w:rPr>
+        <w:t xml:space="preserve"> </w:t>
+      </w:r>
+      <w:r>
+        <w:rPr>
+          <w:rFonts w:ascii="Arial" w:hAnsi="Arial" w:cs="Arial"/>
+          <w:b/>
+          <w:sz w:val="22"/>
+          <w:szCs w:val="22"/>
+        </w:rPr>
+        <w:t>Internships</w:t>
+      </w:r>
+      <w:r>
+        <w:rPr>
+          <w:rFonts w:ascii="Arial" w:hAnsi="Arial" w:cs="Arial"/>
+          <w:sz w:val="22"/>
+          <w:szCs w:val="22"/>
+        </w:rPr>
+        <w:t xml:space="preserve"> will allow students to build </w:t>
+      </w:r>
+      <w:r>
+        <w:rPr>
+          <w:rFonts w:ascii="Arial" w:hAnsi="Arial" w:cs="Arial"/>
+          <w:sz w:val="22"/>
+          <w:szCs w:val="22"/>
+        </w:rPr>
+        <w:t>networks outside academia and learn about the skills necessary for careers at places such as federal and state agencies, environmental consulting agencies, and more.</w:t>
+      </w:r>
     </w:p>
     <w:p>
       <w:pPr>
@@ -843,7 +1130,6 @@
       <w:pPr>
         <w:rPr>
           <w:rFonts w:ascii="Arial" w:hAnsi="Arial" w:cs="Arial"/>
-          <w:b/>
           <w:sz w:val="22"/>
           <w:szCs w:val="22"/>
         </w:rPr>
@@ -855,7 +1141,183 @@
           <w:sz w:val="22"/>
           <w:szCs w:val="22"/>
         </w:rPr>
-        <w:t>The STEM graduate population that will be served: ________</w:t>
+        <w:t xml:space="preserve">The STEM graduate population that will be served: </w:t>
+      </w:r>
+      <w:r>
+        <w:rPr>
+          <w:rFonts w:ascii="Arial" w:hAnsi="Arial" w:cs="Arial"/>
+          <w:sz w:val="22"/>
+          <w:szCs w:val="22"/>
+        </w:rPr>
+        <w:t xml:space="preserve">This grant will serve </w:t>
+      </w:r>
+      <w:r>
+        <w:rPr>
+          <w:rFonts w:ascii="Arial" w:hAnsi="Arial" w:cs="Arial"/>
+          <w:sz w:val="22"/>
+          <w:szCs w:val="22"/>
+        </w:rPr>
+        <w:t>four</w:t>
+      </w:r>
+      <w:r>
+        <w:rPr>
+          <w:rFonts w:ascii="Arial" w:hAnsi="Arial" w:cs="Arial"/>
+          <w:sz w:val="22"/>
+          <w:szCs w:val="22"/>
+        </w:rPr>
+        <w:t xml:space="preserve"> audiences. </w:t>
+      </w:r>
+      <w:r>
+        <w:rPr>
+          <w:rFonts w:ascii="Arial" w:hAnsi="Arial" w:cs="Arial"/>
+          <w:sz w:val="22"/>
+          <w:szCs w:val="22"/>
+        </w:rPr>
+        <w:t>The first is funded trainees: 15 PhD o</w:t>
+      </w:r>
+      <w:r>
+        <w:rPr>
+          <w:rFonts w:ascii="Arial" w:hAnsi="Arial" w:cs="Arial"/>
+          <w:sz w:val="22"/>
+          <w:szCs w:val="22"/>
+        </w:rPr>
+        <w:t>r Masters students funded with $30K stipends (plus tuition and benefits)</w:t>
+      </w:r>
+      <w:r>
+        <w:rPr>
+          <w:rFonts w:ascii="Arial" w:hAnsi="Arial" w:cs="Arial"/>
+          <w:sz w:val="22"/>
+          <w:szCs w:val="22"/>
+        </w:rPr>
+        <w:t xml:space="preserve"> for two years each.</w:t>
+      </w:r>
+      <w:r>
+        <w:rPr>
+          <w:rFonts w:ascii="Arial" w:hAnsi="Arial" w:cs="Arial"/>
+          <w:sz w:val="22"/>
+          <w:szCs w:val="22"/>
+        </w:rPr>
+        <w:t xml:space="preserve"> These students will make up the core of the program.</w:t>
+      </w:r>
+      <w:r>
+        <w:rPr>
+          <w:rFonts w:ascii="Arial" w:hAnsi="Arial" w:cs="Arial"/>
+          <w:sz w:val="22"/>
+          <w:szCs w:val="22"/>
+        </w:rPr>
+        <w:t xml:space="preserve"> </w:t>
+      </w:r>
+      <w:r>
+        <w:rPr>
+          <w:rFonts w:ascii="Arial" w:hAnsi="Arial" w:cs="Arial"/>
+          <w:sz w:val="22"/>
+          <w:szCs w:val="22"/>
+        </w:rPr>
+        <w:t xml:space="preserve">The next tier are other </w:t>
+      </w:r>
+      <w:r>
+        <w:rPr>
+          <w:rFonts w:ascii="Arial" w:hAnsi="Arial" w:cs="Arial"/>
+          <w:sz w:val="22"/>
+          <w:szCs w:val="22"/>
+        </w:rPr>
+        <w:t xml:space="preserve">UT </w:t>
+      </w:r>
+      <w:r>
+        <w:rPr>
+          <w:rFonts w:ascii="Arial" w:hAnsi="Arial" w:cs="Arial"/>
+          <w:sz w:val="22"/>
+          <w:szCs w:val="22"/>
+        </w:rPr>
+        <w:t xml:space="preserve">students in the affiliated EEB, FWF, and EPP departments as well as </w:t>
+      </w:r>
+      <w:r>
+        <w:rPr>
+          <w:rFonts w:ascii="Arial" w:hAnsi="Arial" w:cs="Arial"/>
+          <w:sz w:val="22"/>
+          <w:szCs w:val="22"/>
+        </w:rPr>
+        <w:t xml:space="preserve">students in related groups such as </w:t>
+      </w:r>
+      <w:r>
+        <w:rPr>
+          <w:rFonts w:ascii="Arial" w:hAnsi="Arial" w:cs="Arial"/>
+          <w:sz w:val="22"/>
+          <w:szCs w:val="22"/>
+        </w:rPr>
+        <w:t>Earth and Planetary Sciences</w:t>
+      </w:r>
+      <w:r>
+        <w:rPr>
+          <w:rFonts w:ascii="Arial" w:hAnsi="Arial" w:cs="Arial"/>
+          <w:sz w:val="22"/>
+          <w:szCs w:val="22"/>
+        </w:rPr>
+        <w:t xml:space="preserve">, </w:t>
+      </w:r>
+      <w:r>
+        <w:rPr>
+          <w:rFonts w:ascii="Arial" w:hAnsi="Arial" w:cs="Arial"/>
+          <w:sz w:val="22"/>
+          <w:szCs w:val="22"/>
+        </w:rPr>
+        <w:t>Genome Sciences and Technology, and</w:t>
+      </w:r>
+      <w:r>
+        <w:rPr>
+          <w:rFonts w:ascii="Arial" w:hAnsi="Arial" w:cs="Arial"/>
+          <w:sz w:val="22"/>
+          <w:szCs w:val="22"/>
+        </w:rPr>
+        <w:t xml:space="preserve"> Geography. </w:t>
+      </w:r>
+      <w:r>
+        <w:rPr>
+          <w:rFonts w:ascii="Arial" w:hAnsi="Arial" w:cs="Arial"/>
+          <w:sz w:val="22"/>
+          <w:szCs w:val="22"/>
+        </w:rPr>
+        <w:t xml:space="preserve">These students will participate in one or more of the field courses or skills workshops; over the five year life of the grant, this will be between 30 and 100 students. </w:t>
+      </w:r>
+      <w:r>
+        <w:rPr>
+          <w:rFonts w:ascii="Arial" w:hAnsi="Arial" w:cs="Arial"/>
+          <w:sz w:val="22"/>
+          <w:szCs w:val="22"/>
+        </w:rPr>
+        <w:t xml:space="preserve">The third tier consists of external participants who would attend in person at a field course or skill workshop, paying some tuition but having this supplemented by the grant. These participants would be academics, especially graduate students, from other institutions but also land managers, biocontrol workers, and agency employees, and other non-academics. This would deepen connections between the program and the broader community, and importantly expose core and affiliate students to people successfully pursuing careers outside academia. The fourth population are people remotely making use of teaching materials. </w:t>
+      </w:r>
+      <w:r>
+        <w:rPr>
+          <w:rFonts w:ascii="Arial" w:hAnsi="Arial" w:cs="Arial"/>
+          <w:sz w:val="22"/>
+          <w:szCs w:val="22"/>
+        </w:rPr>
+        <w:t xml:space="preserve">The audience size for this is uncertain, but available metrics indicate it could be quite large: NIMBioS tutorials can have hundreds of views of videos, and O’Meara’s course website for his </w:t>
+      </w:r>
+      <w:r>
+        <w:rPr>
+          <w:rFonts w:ascii="Arial" w:hAnsi="Arial" w:cs="Arial"/>
+          <w:sz w:val="22"/>
+          <w:szCs w:val="22"/>
+        </w:rPr>
+        <w:t xml:space="preserve">NSF-sponsored </w:t>
+      </w:r>
+      <w:r>
+        <w:rPr>
+          <w:rFonts w:ascii="Arial" w:hAnsi="Arial" w:cs="Arial"/>
+          <w:sz w:val="22"/>
+          <w:szCs w:val="22"/>
+        </w:rPr>
+        <w:t>flipped phylogenetics course, which was launched in January of 2016,</w:t>
+      </w:r>
+      <w:r>
+        <w:rPr>
+          <w:rFonts w:ascii="Arial" w:hAnsi="Arial" w:cs="Arial"/>
+          <w:sz w:val="22"/>
+          <w:szCs w:val="22"/>
+        </w:rPr>
+        <w:t xml:space="preserve"> has had 6,136 visitors to date from 94 countries.</w:t>
       </w:r>
     </w:p>
     <w:p>
@@ -1164,7 +1626,6 @@
       <w:pPr>
         <w:rPr>
           <w:rFonts w:ascii="Arial" w:hAnsi="Arial" w:cs="Arial"/>
-          <w:b/>
           <w:sz w:val="22"/>
           <w:szCs w:val="22"/>
         </w:rPr>
@@ -1176,7 +1637,104 @@
           <w:sz w:val="22"/>
           <w:szCs w:val="22"/>
         </w:rPr>
-        <w:t>Broader impacts: how will both the training components and major research efforts contribute broadly to the achievement of “societally relevant outcomes”: ____________</w:t>
+        <w:t xml:space="preserve">Broader impacts: how will both the training components and major research efforts contribute broadly to the achievement of “societally relevant outcomes”: </w:t>
+      </w:r>
+      <w:r>
+        <w:rPr>
+          <w:rFonts w:ascii="Arial" w:hAnsi="Arial" w:cs="Arial"/>
+          <w:sz w:val="22"/>
+          <w:szCs w:val="22"/>
+        </w:rPr>
+        <w:t>It is increasingly recognized that gradua</w:t>
+      </w:r>
+      <w:r>
+        <w:rPr>
+          <w:rFonts w:ascii="Arial" w:hAnsi="Arial" w:cs="Arial"/>
+          <w:sz w:val="22"/>
+          <w:szCs w:val="22"/>
+        </w:rPr>
+        <w:t xml:space="preserve">te programs in sciences should not focus on just churning out future faculty </w:t>
+      </w:r>
+      <w:r>
+        <w:rPr>
+          <w:rFonts w:ascii="Arial" w:hAnsi="Arial" w:cs="Arial"/>
+          <w:sz w:val="22"/>
+          <w:szCs w:val="22"/>
+        </w:rPr>
+        <w:fldChar w:fldCharType="begin"/>
+      </w:r>
+      <w:r>
+        <w:rPr>
+          <w:rFonts w:ascii="Arial" w:hAnsi="Arial" w:cs="Arial"/>
+          <w:sz w:val="22"/>
+          <w:szCs w:val="22"/>
+        </w:rPr>
+        <w:instrText xml:space="preserve"> ADDIN EN.CITE &lt;EndNote&gt;&lt;Cite ExcludeAuth="1"&gt;&lt;Year&gt;2014&lt;/Year&gt;&lt;RecNum&gt;29063&lt;/RecNum&gt;&lt;Prefix&gt;Nature Editorial Board &lt;/Prefix&gt;&lt;DisplayText&gt;(Nature Editorial Board 2014)&lt;/DisplayText&gt;&lt;record&gt;&lt;rec-number&gt;29063&lt;/rec-number&gt;&lt;foreign-keys&gt;&lt;key app="EN" db-id="290fw9tzn52tt5e2dzm5edtsxv0se9dpzf9z" timestamp="1476943347"&gt;29063&lt;/key&gt;&lt;/foreign-keys&gt;&lt;ref-type name="Journal Article"&gt;17&lt;/ref-type&gt;&lt;contributors&gt;&lt;authors&gt;&lt;author&gt;Editors&lt;/author&gt;&lt;/authors&gt;&lt;/contributors&gt;&lt;titles&gt;&lt;title&gt;Editorial: There is life after academia&lt;/title&gt;&lt;secondary-title&gt;Nature&lt;/secondary-title&gt;&lt;alt-title&gt;Nature&lt;/alt-title&gt;&lt;/titles&gt;&lt;periodical&gt;&lt;full-title&gt;Nature&lt;/full-title&gt;&lt;/periodical&gt;&lt;alt-periodical&gt;&lt;full-title&gt;Nature&lt;/full-title&gt;&lt;/alt-periodical&gt;&lt;pages&gt;5&lt;/pages&gt;&lt;volume&gt;513&lt;/volume&gt;&lt;number&gt;7516&lt;/number&gt;&lt;edition&gt;2014/09/05&lt;/edition&gt;&lt;keywords&gt;&lt;keyword&gt;*Career Choice&lt;/keyword&gt;&lt;keyword&gt;Career Mobility&lt;/keyword&gt;&lt;keyword&gt;*Education, Graduate&lt;/keyword&gt;&lt;keyword&gt;*Goals&lt;/keyword&gt;&lt;keyword&gt;Research/*manpower&lt;/keyword&gt;&lt;keyword&gt;*Research Personnel/education/psychology&lt;/keyword&gt;&lt;keyword&gt;Universities&lt;/keyword&gt;&lt;/keywords&gt;&lt;dates&gt;&lt;year&gt;2014&lt;/year&gt;&lt;pub-dates&gt;&lt;date&gt;Sep 4&lt;/date&gt;&lt;/pub-dates&gt;&lt;/dates&gt;&lt;isbn&gt;0028-0836&lt;/isbn&gt;&lt;accession-num&gt;25186866&lt;/accession-num&gt;&lt;urls&gt;&lt;/urls&gt;&lt;electronic-resource-num&gt;10.1038/513005a&lt;/electronic-resource-num&gt;&lt;remote-database-provider&gt;NLM&lt;/remote-database-provider&gt;&lt;language&gt;Eng&lt;/language&gt;&lt;/record&gt;&lt;/Cite&gt;&lt;/EndNote&gt;</w:instrText>
+      </w:r>
+      <w:r>
+        <w:rPr>
+          <w:rFonts w:ascii="Arial" w:hAnsi="Arial" w:cs="Arial"/>
+          <w:sz w:val="22"/>
+          <w:szCs w:val="22"/>
+        </w:rPr>
+        <w:fldChar w:fldCharType="separate"/>
+      </w:r>
+      <w:r>
+        <w:rPr>
+          <w:rFonts w:ascii="Arial" w:hAnsi="Arial" w:cs="Arial"/>
+          <w:noProof/>
+          <w:sz w:val="22"/>
+          <w:szCs w:val="22"/>
+        </w:rPr>
+        <w:t>(Nature Editorial Board 2014)</w:t>
+      </w:r>
+      <w:r>
+        <w:rPr>
+          <w:rFonts w:ascii="Arial" w:hAnsi="Arial" w:cs="Arial"/>
+          <w:sz w:val="22"/>
+          <w:szCs w:val="22"/>
+        </w:rPr>
+        <w:fldChar w:fldCharType="end"/>
+      </w:r>
+      <w:r>
+        <w:rPr>
+          <w:rFonts w:ascii="Arial" w:hAnsi="Arial" w:cs="Arial"/>
+          <w:sz w:val="22"/>
+          <w:szCs w:val="22"/>
+        </w:rPr>
+        <w:t xml:space="preserve">, but few are configured for that. </w:t>
+      </w:r>
+      <w:r>
+        <w:rPr>
+          <w:rFonts w:ascii="Arial" w:hAnsi="Arial" w:cs="Arial"/>
+          <w:sz w:val="22"/>
+          <w:szCs w:val="22"/>
+        </w:rPr>
+        <w:t xml:space="preserve">This project builds connections between graduate students and professionals outside academia while training students for a wide variety of positions focused on biodiversity. </w:t>
+      </w:r>
+      <w:r>
+        <w:rPr>
+          <w:rFonts w:ascii="Arial" w:hAnsi="Arial" w:cs="Arial"/>
+          <w:sz w:val="22"/>
+          <w:szCs w:val="22"/>
+        </w:rPr>
+        <w:t>The open nature of the training also pushes scientific knowledge out into the field where professionals can learn from it, fulfilling a classic</w:t>
+      </w:r>
+      <w:r>
+        <w:rPr>
+          <w:rFonts w:ascii="Arial" w:hAnsi="Arial" w:cs="Arial"/>
+          <w:sz w:val="22"/>
+          <w:szCs w:val="22"/>
+        </w:rPr>
+        <w:t xml:space="preserve"> role of land grant institutions. </w:t>
+      </w:r>
+      <w:r>
+        <w:rPr>
+          <w:rFonts w:ascii="Arial" w:hAnsi="Arial" w:cs="Arial"/>
+          <w:sz w:val="22"/>
+          <w:szCs w:val="22"/>
+        </w:rPr>
+        <w:t>Sponsored student research projects will span a variety of biodiversity questions, likely ranging from alpha taxonomy to modeling population movement with climate change to studies of urban ecology.</w:t>
       </w:r>
     </w:p>
     <w:p>
@@ -1193,7 +1751,7 @@
       <w:pPr>
         <w:rPr>
           <w:rFonts w:ascii="Arial" w:hAnsi="Arial" w:cs="Arial"/>
-          <w:b/>
+          <w:bCs/>
           <w:sz w:val="22"/>
           <w:szCs w:val="22"/>
         </w:rPr>
@@ -1205,14 +1763,85 @@
           <w:sz w:val="22"/>
           <w:szCs w:val="22"/>
         </w:rPr>
-        <w:t>A description of the recruitment, mentoring, and retention plan: __________</w:t>
+        <w:t xml:space="preserve">A description of the recruitment, mentoring, and retention plan: </w:t>
+      </w:r>
+      <w:r>
+        <w:rPr>
+          <w:rFonts w:ascii="Arial" w:hAnsi="Arial" w:cs="Arial"/>
+          <w:sz w:val="22"/>
+          <w:szCs w:val="22"/>
+        </w:rPr>
+        <w:t xml:space="preserve">Recruitment will happen via outreach at traditional scientific conferences, social media, and online forums. We will also do targeted outreach to build a diverse applicant pool, through attending the annual </w:t>
+      </w:r>
+      <w:r>
+        <w:rPr>
+          <w:rFonts w:ascii="Arial" w:hAnsi="Arial" w:cs="Arial"/>
+          <w:bCs/>
+          <w:sz w:val="22"/>
+          <w:szCs w:val="22"/>
+        </w:rPr>
+        <w:t>Society for Advancement of Chicanos/Hispanics and Native Americans in Science</w:t>
+      </w:r>
+      <w:r>
+        <w:rPr>
+          <w:rFonts w:ascii="Arial" w:hAnsi="Arial" w:cs="Arial"/>
+          <w:bCs/>
+          <w:sz w:val="22"/>
+          <w:szCs w:val="22"/>
+        </w:rPr>
+        <w:t xml:space="preserve"> (SACNAS) conference, which has 3,600 attendees from a wide variety of backgrounds, as well as utilizing the long standing relationships between UT and various HBCU and other MSI schools. </w:t>
+      </w:r>
+      <w:r>
+        <w:rPr>
+          <w:rFonts w:ascii="Arial" w:hAnsi="Arial" w:cs="Arial"/>
+          <w:bCs/>
+          <w:sz w:val="22"/>
+          <w:szCs w:val="22"/>
+        </w:rPr>
+        <w:t>The open nature of our materials will also result in wides</w:t>
+      </w:r>
+      <w:r>
+        <w:rPr>
+          <w:rFonts w:ascii="Arial" w:hAnsi="Arial" w:cs="Arial"/>
+          <w:bCs/>
+          <w:sz w:val="22"/>
+          <w:szCs w:val="22"/>
+        </w:rPr>
+        <w:t>pread exposure</w:t>
+      </w:r>
+      <w:r>
+        <w:rPr>
+          <w:rFonts w:ascii="Arial" w:hAnsi="Arial" w:cs="Arial"/>
+          <w:bCs/>
+          <w:sz w:val="22"/>
+          <w:szCs w:val="22"/>
+        </w:rPr>
+        <w:t xml:space="preserve"> of our program</w:t>
+      </w:r>
+      <w:r>
+        <w:rPr>
+          <w:rFonts w:ascii="Arial" w:hAnsi="Arial" w:cs="Arial"/>
+          <w:bCs/>
+          <w:sz w:val="22"/>
+          <w:szCs w:val="22"/>
+        </w:rPr>
+        <w:t xml:space="preserve"> to potential applicants</w:t>
+      </w:r>
+      <w:r>
+        <w:rPr>
+          <w:rFonts w:ascii="Arial" w:hAnsi="Arial" w:cs="Arial"/>
+          <w:bCs/>
+          <w:sz w:val="22"/>
+          <w:szCs w:val="22"/>
+        </w:rPr>
+        <w:t xml:space="preserve"> and their mentors.</w:t>
       </w:r>
     </w:p>
     <w:p>
       <w:pPr>
         <w:rPr>
           <w:rFonts w:ascii="Arial" w:hAnsi="Arial" w:cs="Arial"/>
-          <w:b/>
+          <w:bCs/>
           <w:sz w:val="22"/>
           <w:szCs w:val="22"/>
         </w:rPr>
@@ -1229,6 +1858,180 @@
       <w:r>
         <w:rPr>
           <w:rFonts w:ascii="Arial" w:hAnsi="Arial" w:cs="Arial"/>
+          <w:bCs/>
+          <w:sz w:val="22"/>
+          <w:szCs w:val="22"/>
+        </w:rPr>
+        <w:t>Mentoring and retention will build on the strengths of our programs. For example, EEB has tracked long term placement of our graduate students over the past 16 years</w:t>
+      </w:r>
+      <w:r>
+        <w:rPr>
+          <w:rFonts w:ascii="Arial" w:hAnsi="Arial" w:cs="Arial"/>
+          <w:bCs/>
+          <w:sz w:val="22"/>
+          <w:szCs w:val="22"/>
+        </w:rPr>
+        <w:t>; out of the Masters students, 27 (52%) have gone on to careers outside colleges and universities, at jobs ranging from the US Forest Service to education coordinator at the Jackson Zoo to being program director at the New York City Parks Department to teaching high school biology.</w:t>
+      </w:r>
+      <w:r>
+        <w:rPr>
+          <w:rFonts w:ascii="Arial" w:hAnsi="Arial" w:cs="Arial"/>
+          <w:bCs/>
+          <w:sz w:val="22"/>
+          <w:szCs w:val="22"/>
+        </w:rPr>
+        <w:t xml:space="preserve"> The EEB department has also created its own tracking software to monitor grad student progress towards degree and </w:t>
+      </w:r>
+      <w:r>
+        <w:rPr>
+          <w:rFonts w:ascii="Arial" w:hAnsi="Arial" w:cs="Arial"/>
+          <w:bCs/>
+          <w:sz w:val="22"/>
+          <w:szCs w:val="22"/>
+        </w:rPr>
+        <w:t xml:space="preserve">to </w:t>
+      </w:r>
+      <w:r>
+        <w:rPr>
+          <w:rFonts w:ascii="Arial" w:hAnsi="Arial" w:cs="Arial"/>
+          <w:bCs/>
+          <w:sz w:val="22"/>
+          <w:szCs w:val="22"/>
+        </w:rPr>
+        <w:t>automatic</w:t>
+      </w:r>
+      <w:r>
+        <w:rPr>
+          <w:rFonts w:ascii="Arial" w:hAnsi="Arial" w:cs="Arial"/>
+          <w:bCs/>
+          <w:sz w:val="22"/>
+          <w:szCs w:val="22"/>
+        </w:rPr>
+        <w:t>ally highlight potential issues while building up a long term, secure, database</w:t>
+      </w:r>
+      <w:r>
+        <w:rPr>
+          <w:rFonts w:ascii="Arial" w:hAnsi="Arial" w:cs="Arial"/>
+          <w:bCs/>
+          <w:sz w:val="22"/>
+          <w:szCs w:val="22"/>
+        </w:rPr>
+        <w:t xml:space="preserve"> of progress and outcomes</w:t>
+      </w:r>
+      <w:bookmarkStart w:id="0" w:name="_GoBack"/>
+      <w:bookmarkEnd w:id="0"/>
+      <w:r>
+        <w:rPr>
+          <w:rFonts w:ascii="Arial" w:hAnsi="Arial" w:cs="Arial"/>
+          <w:bCs/>
+          <w:sz w:val="22"/>
+          <w:szCs w:val="22"/>
+        </w:rPr>
+        <w:t>.</w:t>
+      </w:r>
+      <w:r>
+        <w:rPr>
+          <w:rFonts w:ascii="Arial" w:hAnsi="Arial" w:cs="Arial"/>
+          <w:bCs/>
+          <w:sz w:val="22"/>
+          <w:szCs w:val="22"/>
+        </w:rPr>
+        <w:t xml:space="preserve"> Data-intensive approaches such as these </w:t>
+      </w:r>
+      <w:r>
+        <w:rPr>
+          <w:rFonts w:ascii="Arial" w:hAnsi="Arial" w:cs="Arial"/>
+          <w:bCs/>
+          <w:sz w:val="22"/>
+          <w:szCs w:val="22"/>
+        </w:rPr>
+        <w:t>can identify problems early while also making programmatic assessment more rigorous for reports to grant agencies or higher administrativ</w:t>
+      </w:r>
+      <w:r>
+        <w:rPr>
+          <w:rFonts w:ascii="Arial" w:hAnsi="Arial" w:cs="Arial"/>
+          <w:bCs/>
+          <w:sz w:val="22"/>
+          <w:szCs w:val="22"/>
+        </w:rPr>
+        <w:t>e levels within the University.</w:t>
+      </w:r>
+      <w:r>
+        <w:rPr>
+          <w:rFonts w:ascii="Arial" w:hAnsi="Arial" w:cs="Arial"/>
+          <w:bCs/>
+          <w:sz w:val="22"/>
+          <w:szCs w:val="22"/>
+        </w:rPr>
+        <w:t xml:space="preserve"> Core trainees will be mentored through standard com</w:t>
+      </w:r>
+      <w:r>
+        <w:rPr>
+          <w:rFonts w:ascii="Arial" w:hAnsi="Arial" w:cs="Arial"/>
+          <w:bCs/>
+          <w:sz w:val="22"/>
+          <w:szCs w:val="22"/>
+        </w:rPr>
+        <w:t>mittee structures but also through annual meetings with the trainee program coordinator. The initial meeting will involve the creation of an individual development plan</w:t>
+      </w:r>
+      <w:r>
+        <w:rPr>
+          <w:rFonts w:ascii="Arial" w:hAnsi="Arial" w:cs="Arial"/>
+          <w:bCs/>
+          <w:sz w:val="22"/>
+          <w:szCs w:val="22"/>
+        </w:rPr>
+        <w:t xml:space="preserve"> with concrete goals; this plan will be re-</w:t>
+      </w:r>
+      <w:r>
+        <w:rPr>
+          <w:rFonts w:ascii="Arial" w:hAnsi="Arial" w:cs="Arial"/>
+          <w:bCs/>
+          <w:sz w:val="22"/>
+          <w:szCs w:val="22"/>
+        </w:rPr>
+        <w:t xml:space="preserve">evaluated every year. </w:t>
+      </w:r>
+      <w:r>
+        <w:rPr>
+          <w:rFonts w:ascii="Arial" w:hAnsi="Arial" w:cs="Arial"/>
+          <w:bCs/>
+          <w:sz w:val="22"/>
+          <w:szCs w:val="22"/>
+        </w:rPr>
+        <w:t>Students will also be mentored through the informal networks fostered by their internships in their second year of grant funding.</w:t>
+      </w:r>
+      <w:r>
+        <w:rPr>
+          <w:rFonts w:ascii="Arial" w:hAnsi="Arial" w:cs="Arial"/>
+          <w:bCs/>
+          <w:sz w:val="22"/>
+          <w:szCs w:val="22"/>
+        </w:rPr>
+        <w:t xml:space="preserve"> </w:t>
+      </w:r>
+    </w:p>
+    <w:p>
+      <w:pPr>
+        <w:rPr>
+          <w:rFonts w:ascii="Arial" w:hAnsi="Arial" w:cs="Arial"/>
+          <w:b/>
+          <w:sz w:val="22"/>
+          <w:szCs w:val="22"/>
+        </w:rPr>
+      </w:pPr>
+    </w:p>
+    <w:p>
+      <w:pPr>
+        <w:rPr>
+          <w:rFonts w:ascii="Arial" w:hAnsi="Arial" w:cs="Arial"/>
+          <w:sz w:val="22"/>
+          <w:szCs w:val="22"/>
+        </w:rPr>
+      </w:pPr>
+      <w:r>
+        <w:rPr>
+          <w:rFonts w:ascii="Arial" w:hAnsi="Arial" w:cs="Arial"/>
           <w:b/>
           <w:sz w:val="22"/>
           <w:szCs w:val="22"/>
@@ -1258,7 +2061,55 @@
           <w:sz w:val="22"/>
           <w:szCs w:val="22"/>
         </w:rPr>
-        <w:t xml:space="preserve">, a group with experience with evaluating NSF and other projects, including being the evaluator for the iPlant / CyVerse projects ($94.1M in total). </w:t>
+        <w:t>, a group with experience with evaluating NSF</w:t>
+      </w:r>
+      <w:r>
+        <w:rPr>
+          <w:rFonts w:ascii="Arial" w:hAnsi="Arial" w:cs="Arial"/>
+          <w:sz w:val="22"/>
+          <w:szCs w:val="22"/>
+        </w:rPr>
+        <w:t>-funded</w:t>
+      </w:r>
+      <w:r>
+        <w:rPr>
+          <w:rFonts w:ascii="Arial" w:hAnsi="Arial" w:cs="Arial"/>
+          <w:sz w:val="22"/>
+          <w:szCs w:val="22"/>
+        </w:rPr>
+        <w:t xml:space="preserve"> and other projects, including </w:t>
+      </w:r>
+      <w:r>
+        <w:rPr>
+          <w:rFonts w:ascii="Arial" w:hAnsi="Arial" w:cs="Arial"/>
+          <w:sz w:val="22"/>
+          <w:szCs w:val="22"/>
+        </w:rPr>
+        <w:t>serving as</w:t>
+      </w:r>
+      <w:r>
+        <w:rPr>
+          <w:rFonts w:ascii="Arial" w:hAnsi="Arial" w:cs="Arial"/>
+          <w:sz w:val="22"/>
+          <w:szCs w:val="22"/>
+        </w:rPr>
+        <w:t xml:space="preserve"> the </w:t>
+      </w:r>
+      <w:r>
+        <w:rPr>
+          <w:rFonts w:ascii="Arial" w:hAnsi="Arial" w:cs="Arial"/>
+          <w:sz w:val="22"/>
+          <w:szCs w:val="22"/>
+        </w:rPr>
+        <w:t xml:space="preserve">external </w:t>
+      </w:r>
+      <w:r>
+        <w:rPr>
+          <w:rFonts w:ascii="Arial" w:hAnsi="Arial" w:cs="Arial"/>
+          <w:sz w:val="22"/>
+          <w:szCs w:val="22"/>
+        </w:rPr>
+        <w:t xml:space="preserve">evaluator for the iPlant / CyVerse projects ($94.1M in total). </w:t>
       </w:r>
       <w:r>
         <w:rPr>
@@ -1291,6 +2142,105 @@
           <w:szCs w:val="22"/>
         </w:rPr>
         <w:t>. Publications for peer review will be prepared and submitted in an effort to disseminate the process and related findings of the training program.</w:t>
+      </w:r>
+    </w:p>
+    <w:p>
+      <w:pPr>
+        <w:rPr>
+          <w:rFonts w:ascii="Arial" w:hAnsi="Arial" w:cs="Arial"/>
+          <w:sz w:val="22"/>
+          <w:szCs w:val="22"/>
+        </w:rPr>
+      </w:pPr>
+    </w:p>
+    <w:p>
+      <w:pPr>
+        <w:rPr>
+          <w:rFonts w:ascii="Arial" w:hAnsi="Arial" w:cs="Arial"/>
+          <w:sz w:val="22"/>
+          <w:szCs w:val="22"/>
+        </w:rPr>
+      </w:pPr>
+      <w:r>
+        <w:rPr>
+          <w:rFonts w:ascii="Arial" w:hAnsi="Arial" w:cs="Arial"/>
+          <w:b/>
+          <w:sz w:val="22"/>
+          <w:szCs w:val="22"/>
+        </w:rPr>
+        <w:t xml:space="preserve">UT internal benefit: </w:t>
+      </w:r>
+      <w:r>
+        <w:rPr>
+          <w:rFonts w:ascii="Arial" w:hAnsi="Arial" w:cs="Arial"/>
+          <w:sz w:val="22"/>
+          <w:szCs w:val="22"/>
+        </w:rPr>
+        <w:t xml:space="preserve">This grant </w:t>
+      </w:r>
+      <w:r>
+        <w:rPr>
+          <w:rFonts w:ascii="Arial" w:hAnsi="Arial" w:cs="Arial"/>
+          <w:sz w:val="22"/>
+          <w:szCs w:val="22"/>
+        </w:rPr>
+        <w:t>fosters</w:t>
+      </w:r>
+      <w:r>
+        <w:rPr>
+          <w:rFonts w:ascii="Arial" w:hAnsi="Arial" w:cs="Arial"/>
+          <w:sz w:val="22"/>
+          <w:szCs w:val="22"/>
+        </w:rPr>
+        <w:t xml:space="preserve"> interactions and training across three departments and two colleges. It builds on existing infrastructure (courses, biology field station, resources for web casting and hosting tutorials). </w:t>
+      </w:r>
+      <w:r>
+        <w:rPr>
+          <w:rFonts w:ascii="Arial" w:hAnsi="Arial" w:cs="Arial"/>
+          <w:sz w:val="22"/>
+          <w:szCs w:val="22"/>
+        </w:rPr>
+        <w:t xml:space="preserve">The grant’s </w:t>
+      </w:r>
+      <w:r>
+        <w:rPr>
+          <w:rFonts w:ascii="Arial" w:hAnsi="Arial" w:cs="Arial"/>
+          <w:sz w:val="22"/>
+          <w:szCs w:val="22"/>
+        </w:rPr>
+        <w:t xml:space="preserve">open dissemination of training materials and assessment </w:t>
+      </w:r>
+      <w:r>
+        <w:rPr>
+          <w:rFonts w:ascii="Arial" w:hAnsi="Arial" w:cs="Arial"/>
+          <w:sz w:val="22"/>
+          <w:szCs w:val="22"/>
+        </w:rPr>
+        <w:t>positions UT as a l</w:t>
+      </w:r>
+      <w:r>
+        <w:rPr>
+          <w:rFonts w:ascii="Arial" w:hAnsi="Arial" w:cs="Arial"/>
+          <w:sz w:val="22"/>
+          <w:szCs w:val="22"/>
+        </w:rPr>
+        <w:t xml:space="preserve">eader in metric-based education that serves the citizens of Tennessee and the US. Finally, </w:t>
+      </w:r>
+      <w:r>
+        <w:rPr>
+          <w:rFonts w:ascii="Arial" w:hAnsi="Arial" w:cs="Arial"/>
+          <w:sz w:val="22"/>
+          <w:szCs w:val="22"/>
+        </w:rPr>
+        <w:t xml:space="preserve">this will train students for a variety of positions, filling key needs in the state and promoting successful graduate placement overall, </w:t>
+      </w:r>
+      <w:r>
+        <w:rPr>
+          <w:rFonts w:ascii="Arial" w:hAnsi="Arial" w:cs="Arial"/>
+          <w:sz w:val="22"/>
+          <w:szCs w:val="22"/>
+        </w:rPr>
+        <w:t>which is likely to be a key component of VolVision 2020.</w:t>
       </w:r>
     </w:p>
     <w:p>
@@ -1373,20 +2323,20 @@
         <w:rPr>
           <w:noProof/>
         </w:rPr>
-        <w:t xml:space="preserve">McLaughlin, J. S., and D. K. Johnson. 2006. Assessing the Field Course Experiential Learning Model: Transforming Collegiate Short-Term Study Abroad Experiences into Rich Learning Environments. Frontiers: The Interdisciplinary Journal of Study Abroad </w:t>
+        <w:t xml:space="preserve">Editors. 2014. Editorial: There is life after academia. Nature </w:t>
       </w:r>
       <w:r>
         <w:rPr>
           <w:b/>
           <w:noProof/>
         </w:rPr>
-        <w:t>13</w:t>
+        <w:t>513</w:t>
       </w:r>
       <w:r>
         <w:rPr>
           <w:noProof/>
         </w:rPr>
-        <w:t>:65-85.</w:t>
+        <w:t>:5.</w:t>
       </w:r>
     </w:p>
     <w:p>
@@ -1401,6 +2351,34 @@
         <w:rPr>
           <w:noProof/>
         </w:rPr>
+        <w:t xml:space="preserve">McLaughlin, J. S., and D. K. Johnson. 2006. Assessing the Field Course Experiential Learning Model: Transforming Collegiate Short-Term Study Abroad Experiences into Rich Learning Environments. Frontiers: The Interdisciplinary Journal of Study Abroad </w:t>
+      </w:r>
+      <w:r>
+        <w:rPr>
+          <w:b/>
+          <w:noProof/>
+        </w:rPr>
+        <w:t>13</w:t>
+      </w:r>
+      <w:r>
+        <w:rPr>
+          <w:noProof/>
+        </w:rPr>
+        <w:t>:65-85.</w:t>
+      </w:r>
+    </w:p>
+    <w:p>
+      <w:pPr>
+        <w:pStyle w:val="EndNoteBibliography"/>
+        <w:ind w:left="720" w:hanging="720"/>
+        <w:rPr>
+          <w:noProof/>
+        </w:rPr>
+      </w:pPr>
+      <w:r>
+        <w:rPr>
+          <w:noProof/>
+        </w:rPr>
         <w:t xml:space="preserve">Paini, D. R., A. W. Sheppard, D. C. Cook, P. J. De Barro, S. P. Worner, and M. B. Thomas. 2016. Global threat to agriculture from invasive species. Proceedings of the National Academy of Sciences </w:t>
       </w:r>
       <w:r>
@@ -1415,6 +2393,62 @@
           <w:noProof/>
         </w:rPr>
         <w:t>:7575-7579.</w:t>
+      </w:r>
+    </w:p>
+    <w:p>
+      <w:pPr>
+        <w:pStyle w:val="EndNoteBibliography"/>
+        <w:ind w:left="720" w:hanging="720"/>
+        <w:rPr>
+          <w:noProof/>
+        </w:rPr>
+      </w:pPr>
+      <w:r>
+        <w:rPr>
+          <w:noProof/>
+        </w:rPr>
+        <w:t xml:space="preserve">Tewksbury, J. j., J. G. T. Anderson, J. D. Bakker, T. J. Billo, P. W. Dunwiddie, M. J. Groom, S. E. Hampton, S. G. Herman, D. J. Levey, N. J. Machnicki, C. M. del Rio, M. E. Power, K. Rowell, A. K. Salomon, L. Stacey, S. C. Trombulak, and T. A. Wheeler. 2014. Natural History's Place in Science and Society. BioScience </w:t>
+      </w:r>
+      <w:r>
+        <w:rPr>
+          <w:b/>
+          <w:noProof/>
+        </w:rPr>
+        <w:t>64</w:t>
+      </w:r>
+      <w:r>
+        <w:rPr>
+          <w:noProof/>
+        </w:rPr>
+        <w:t>:300-310.</w:t>
+      </w:r>
+    </w:p>
+    <w:p>
+      <w:pPr>
+        <w:pStyle w:val="EndNoteBibliography"/>
+        <w:ind w:left="720" w:hanging="720"/>
+        <w:rPr>
+          <w:noProof/>
+        </w:rPr>
+      </w:pPr>
+      <w:r>
+        <w:rPr>
+          <w:noProof/>
+        </w:rPr>
+        <w:t xml:space="preserve">Wilson, G. 2006. Software carpentry. Computing in Science &amp; Engineering </w:t>
+      </w:r>
+      <w:r>
+        <w:rPr>
+          <w:b/>
+          <w:noProof/>
+        </w:rPr>
+        <w:t>8</w:t>
+      </w:r>
+      <w:r>
+        <w:rPr>
+          <w:noProof/>
+        </w:rPr>
+        <w:t>:66.</w:t>
       </w:r>
     </w:p>
     <w:p>
@@ -1600,6 +2634,7 @@
     <w:lsdException w:name="HTML Sample" w:semiHidden="1" w:unhideWhenUsed="1"/>
     <w:lsdException w:name="HTML Typewriter" w:semiHidden="1" w:unhideWhenUsed="1"/>
     <w:lsdException w:name="HTML Variable" w:semiHidden="1" w:unhideWhenUsed="1"/>
+    <w:lsdException w:name="Normal Table" w:semiHidden="1" w:unhideWhenUsed="1"/>
     <w:lsdException w:name="annotation subject" w:semiHidden="1" w:unhideWhenUsed="1"/>
     <w:lsdException w:name="No List" w:semiHidden="1" w:unhideWhenUsed="1"/>
     <w:lsdException w:name="Outline List 1" w:semiHidden="1" w:unhideWhenUsed="1"/>
@@ -1645,9 +2680,11 @@
     <w:lsdException w:name="Table Subtle 1" w:semiHidden="1" w:unhideWhenUsed="1"/>
     <w:lsdException w:name="Table Subtle 2" w:semiHidden="1" w:unhideWhenUsed="1"/>
     <w:lsdException w:name="Table Web 1" w:semiHidden="1" w:unhideWhenUsed="1"/>
+    <w:lsdException w:name="Table Web 2" w:semiHidden="1" w:unhideWhenUsed="1"/>
     <w:lsdException w:name="Table Web 3" w:semiHidden="1" w:unhideWhenUsed="1"/>
     <w:lsdException w:name="Balloon Text" w:semiHidden="1" w:unhideWhenUsed="1"/>
     <w:lsdException w:name="Table Grid" w:uiPriority="59"/>
+    <w:lsdException w:name="Table Theme" w:semiHidden="1" w:unhideWhenUsed="1"/>
     <w:lsdException w:name="Note Level 1" w:semiHidden="1" w:unhideWhenUsed="1"/>
     <w:lsdException w:name="Note Level 2" w:semiHidden="1" w:unhideWhenUsed="1"/>
     <w:lsdException w:name="Note Level 3" w:semiHidden="1" w:unhideWhenUsed="1"/>

</xml_diff>